<commit_message>
Izvještaj za sedmicu 7.4.-13.4.
</commit_message>
<xml_diff>
--- a/Dokumentacija/SEDMIČNI IZVJEŠTAJ 7.4.-13.4..docx
+++ b/Dokumentacija/SEDMIČNI IZVJEŠTAJ 7.4.-13.4..docx
@@ -2014,7 +2014,84 @@
           <w:szCs w:val="20"/>
           <w:lang w:eastAsia="bs-Latn-BA"/>
         </w:rPr>
-        <w:t xml:space="preserve">menta, planova i izvještaja </w:t>
+        <w:t>menta, pisanje i postavljanje plan</w:t>
+      </w:r>
+      <w:r>
+        <w:rPr>
+          <w:rFonts w:ascii="Bookman Old Style" w:eastAsia="Times New Roman" w:hAnsi="Bookman Old Style" w:cs="Courier New"/>
+          <w:color w:val="000000"/>
+          <w:spacing w:val="5"/>
+          <w:sz w:val="20"/>
+          <w:szCs w:val="20"/>
+          <w:lang w:eastAsia="bs-Latn-BA"/>
+        </w:rPr>
+        <w:t>a</w:t>
+      </w:r>
+      <w:r>
+        <w:rPr>
+          <w:rFonts w:ascii="Bookman Old Style" w:eastAsia="Times New Roman" w:hAnsi="Bookman Old Style" w:cs="Courier New"/>
+          <w:color w:val="000000"/>
+          <w:spacing w:val="5"/>
+          <w:sz w:val="20"/>
+          <w:szCs w:val="20"/>
+          <w:lang w:eastAsia="bs-Latn-BA"/>
+        </w:rPr>
+        <w:t xml:space="preserve"> za narednu sedmicu</w:t>
+      </w:r>
+      <w:r>
+        <w:rPr>
+          <w:rFonts w:ascii="Bookman Old Style" w:eastAsia="Times New Roman" w:hAnsi="Bookman Old Style" w:cs="Courier New"/>
+          <w:color w:val="000000"/>
+          <w:spacing w:val="5"/>
+          <w:sz w:val="20"/>
+          <w:szCs w:val="20"/>
+          <w:lang w:eastAsia="bs-Latn-BA"/>
+        </w:rPr>
+        <w:t xml:space="preserve"> i </w:t>
+      </w:r>
+      <w:r>
+        <w:rPr>
+          <w:rFonts w:ascii="Bookman Old Style" w:eastAsia="Times New Roman" w:hAnsi="Bookman Old Style" w:cs="Courier New"/>
+          <w:color w:val="000000"/>
+          <w:spacing w:val="5"/>
+          <w:sz w:val="20"/>
+          <w:szCs w:val="20"/>
+          <w:lang w:eastAsia="bs-Latn-BA"/>
+        </w:rPr>
+        <w:t xml:space="preserve"> pisanje i postavljanja </w:t>
+      </w:r>
+      <w:r>
+        <w:rPr>
+          <w:rFonts w:ascii="Bookman Old Style" w:eastAsia="Times New Roman" w:hAnsi="Bookman Old Style" w:cs="Courier New"/>
+          <w:color w:val="000000"/>
+          <w:spacing w:val="5"/>
+          <w:sz w:val="20"/>
+          <w:szCs w:val="20"/>
+          <w:lang w:eastAsia="bs-Latn-BA"/>
+        </w:rPr>
+        <w:t>izvještaja</w:t>
+      </w:r>
+      <w:r>
+        <w:rPr>
+          <w:rFonts w:ascii="Bookman Old Style" w:eastAsia="Times New Roman" w:hAnsi="Bookman Old Style" w:cs="Courier New"/>
+          <w:color w:val="000000"/>
+          <w:spacing w:val="5"/>
+          <w:sz w:val="20"/>
+          <w:szCs w:val="20"/>
+          <w:lang w:eastAsia="bs-Latn-BA"/>
+        </w:rPr>
+        <w:t xml:space="preserve"> za prethodnu sedmicu</w:t>
+      </w:r>
+      <w:r>
+        <w:rPr>
+          <w:rFonts w:ascii="Bookman Old Style" w:eastAsia="Times New Roman" w:hAnsi="Bookman Old Style" w:cs="Courier New"/>
+          <w:color w:val="000000"/>
+          <w:spacing w:val="5"/>
+          <w:sz w:val="20"/>
+          <w:szCs w:val="20"/>
+          <w:lang w:eastAsia="bs-Latn-BA"/>
+        </w:rPr>
+        <w:t xml:space="preserve"> </w:t>
       </w:r>
       <w:r>
         <w:rPr>

</xml_diff>